<commit_message>
entregables mas o menos corregidos
</commit_message>
<xml_diff>
--- a/Entregables/Cronograma/Cronograma Interno.docx
+++ b/Entregables/Cronograma/Cronograma Interno.docx
@@ -19,8 +19,6 @@
           <w:szCs w:val="48"/>
         </w:rPr>
       </w:pPr>
-      <w:bookmarkStart w:id="0" w:name="_GoBack"/>
-      <w:bookmarkEnd w:id="0"/>
       <w:r>
         <w:rPr>
           <w:sz w:val="48"/>
@@ -54,9 +52,9 @@
         </w:rPr>
         <w:drawing>
           <wp:inline distT="0" distB="0" distL="0" distR="0">
-            <wp:extent cx="8258810" cy="2952750"/>
-            <wp:effectExtent l="0" t="0" r="8890" b="0"/>
-            <wp:docPr id="1" name="Imagen 1"/>
+            <wp:extent cx="8256905" cy="3166110"/>
+            <wp:effectExtent l="0" t="0" r="0" b="0"/>
+            <wp:docPr id="4" name="Imagen 4"/>
             <wp:cNvGraphicFramePr>
               <a:graphicFrameLocks xmlns:a="http://schemas.openxmlformats.org/drawingml/2006/main" noChangeAspect="1"/>
             </wp:cNvGraphicFramePr>
@@ -64,8 +62,10 @@
               <a:graphicData uri="http://schemas.openxmlformats.org/drawingml/2006/picture">
                 <pic:pic xmlns:pic="http://schemas.openxmlformats.org/drawingml/2006/picture">
                   <pic:nvPicPr>
-                    <pic:cNvPr id="1" name="CRONOGRAMA INTERNO PARTE 1.png"/>
-                    <pic:cNvPicPr/>
+                    <pic:cNvPr id="0" name="Picture 1"/>
+                    <pic:cNvPicPr>
+                      <a:picLocks noChangeAspect="1" noChangeArrowheads="1"/>
+                    </pic:cNvPicPr>
                   </pic:nvPicPr>
                   <pic:blipFill>
                     <a:blip r:embed="rId4">
@@ -75,18 +75,23 @@
                         </a:ext>
                       </a:extLst>
                     </a:blip>
+                    <a:srcRect/>
                     <a:stretch>
                       <a:fillRect/>
                     </a:stretch>
                   </pic:blipFill>
-                  <pic:spPr>
+                  <pic:spPr bwMode="auto">
                     <a:xfrm>
                       <a:off x="0" y="0"/>
-                      <a:ext cx="8258810" cy="2952750"/>
+                      <a:ext cx="8256905" cy="3166110"/>
                     </a:xfrm>
                     <a:prstGeom prst="rect">
                       <a:avLst/>
                     </a:prstGeom>
+                    <a:noFill/>
+                    <a:ln>
+                      <a:noFill/>
+                    </a:ln>
                   </pic:spPr>
                 </pic:pic>
               </a:graphicData>
@@ -112,9 +117,9 @@
         <w:lastRenderedPageBreak/>
         <w:drawing>
           <wp:inline distT="0" distB="0" distL="0" distR="0">
-            <wp:extent cx="8258810" cy="3162300"/>
-            <wp:effectExtent l="0" t="0" r="8890" b="0"/>
-            <wp:docPr id="2" name="Imagen 2"/>
+            <wp:extent cx="8249920" cy="3220720"/>
+            <wp:effectExtent l="0" t="0" r="0" b="0"/>
+            <wp:docPr id="5" name="Imagen 5"/>
             <wp:cNvGraphicFramePr>
               <a:graphicFrameLocks xmlns:a="http://schemas.openxmlformats.org/drawingml/2006/main" noChangeAspect="1"/>
             </wp:cNvGraphicFramePr>
@@ -122,8 +127,10 @@
               <a:graphicData uri="http://schemas.openxmlformats.org/drawingml/2006/picture">
                 <pic:pic xmlns:pic="http://schemas.openxmlformats.org/drawingml/2006/picture">
                   <pic:nvPicPr>
-                    <pic:cNvPr id="2" name="CRONOGRAMA INTERNO PARTE 2.png"/>
-                    <pic:cNvPicPr/>
+                    <pic:cNvPr id="0" name="Picture 2"/>
+                    <pic:cNvPicPr>
+                      <a:picLocks noChangeAspect="1" noChangeArrowheads="1"/>
+                    </pic:cNvPicPr>
                   </pic:nvPicPr>
                   <pic:blipFill>
                     <a:blip r:embed="rId5">
@@ -133,18 +140,23 @@
                         </a:ext>
                       </a:extLst>
                     </a:blip>
+                    <a:srcRect/>
                     <a:stretch>
                       <a:fillRect/>
                     </a:stretch>
                   </pic:blipFill>
-                  <pic:spPr>
+                  <pic:spPr bwMode="auto">
                     <a:xfrm>
                       <a:off x="0" y="0"/>
-                      <a:ext cx="8258810" cy="3162300"/>
+                      <a:ext cx="8249920" cy="3220720"/>
                     </a:xfrm>
                     <a:prstGeom prst="rect">
                       <a:avLst/>
                     </a:prstGeom>
+                    <a:noFill/>
+                    <a:ln>
+                      <a:noFill/>
+                    </a:ln>
                   </pic:spPr>
                 </pic:pic>
               </a:graphicData>
@@ -169,9 +181,9 @@
         </w:rPr>
         <w:drawing>
           <wp:inline distT="0" distB="0" distL="0" distR="0">
-            <wp:extent cx="8258810" cy="1016635"/>
-            <wp:effectExtent l="0" t="0" r="8890" b="0"/>
-            <wp:docPr id="3" name="Imagen 3"/>
+            <wp:extent cx="8249920" cy="1931035"/>
+            <wp:effectExtent l="0" t="0" r="0" b="0"/>
+            <wp:docPr id="6" name="Imagen 6"/>
             <wp:cNvGraphicFramePr>
               <a:graphicFrameLocks xmlns:a="http://schemas.openxmlformats.org/drawingml/2006/main" noChangeAspect="1"/>
             </wp:cNvGraphicFramePr>
@@ -179,8 +191,10 @@
               <a:graphicData uri="http://schemas.openxmlformats.org/drawingml/2006/picture">
                 <pic:pic xmlns:pic="http://schemas.openxmlformats.org/drawingml/2006/picture">
                   <pic:nvPicPr>
-                    <pic:cNvPr id="3" name="CRONOGRAMA INTERNO PARTE 3.png"/>
-                    <pic:cNvPicPr/>
+                    <pic:cNvPr id="0" name="Picture 3"/>
+                    <pic:cNvPicPr>
+                      <a:picLocks noChangeAspect="1" noChangeArrowheads="1"/>
+                    </pic:cNvPicPr>
                   </pic:nvPicPr>
                   <pic:blipFill>
                     <a:blip r:embed="rId6">
@@ -190,18 +204,23 @@
                         </a:ext>
                       </a:extLst>
                     </a:blip>
+                    <a:srcRect/>
                     <a:stretch>
                       <a:fillRect/>
                     </a:stretch>
                   </pic:blipFill>
-                  <pic:spPr>
+                  <pic:spPr bwMode="auto">
                     <a:xfrm>
                       <a:off x="0" y="0"/>
-                      <a:ext cx="8258810" cy="1016635"/>
+                      <a:ext cx="8249920" cy="1931035"/>
                     </a:xfrm>
                     <a:prstGeom prst="rect">
                       <a:avLst/>
                     </a:prstGeom>
+                    <a:noFill/>
+                    <a:ln>
+                      <a:noFill/>
+                    </a:ln>
                   </pic:spPr>
                 </pic:pic>
               </a:graphicData>
@@ -209,6 +228,8 @@
           </wp:inline>
         </w:drawing>
       </w:r>
+      <w:bookmarkStart w:id="0" w:name="_GoBack"/>
+      <w:bookmarkEnd w:id="0"/>
     </w:p>
     <w:sectPr>
       <w:pgSz w:w="15840" w:h="12240" w:orient="landscape"/>

</xml_diff>